<commit_message>
Seemingly ok summary table, though salaries are a bit high. Improved shorter report.
</commit_message>
<xml_diff>
--- a/basic/python/azrieli_code_guy/azrieli_data_initial_report.docx
+++ b/basic/python/azrieli_code_guy/azrieli_data_initial_report.docx
@@ -650,7 +650,21 @@
           <w:rFonts w:hint="cs"/>
           <w:rtl/>
         </w:rPr>
-        <w:t>לילה מוגדר כ-12 בלילה עד 6 בבוקר?</w:t>
+        <w:t>לילה מוגדר כ</w:t>
+      </w:r>
+      <w:r>
+        <w:rPr>
+          <w:rFonts w:hint="cs"/>
+          <w:rtl/>
+        </w:rPr>
+        <w:t>-10</w:t>
+      </w:r>
+      <w:r>
+        <w:rPr>
+          <w:rFonts w:hint="cs"/>
+          <w:rtl/>
+        </w:rPr>
+        <w:t xml:space="preserve"> בלילה עד 6 בבוקר?</w:t>
       </w:r>
     </w:p>
     <w:p>
@@ -660,9 +674,6 @@
           <w:ilvl w:val="0"/>
           <w:numId w:val="1"/>
         </w:numPr>
-        <w:rPr>
-          <w:rtl/>
-        </w:rPr>
       </w:pPr>
       <w:r>
         <w:rPr>
@@ -671,8 +682,9 @@
         </w:rPr>
         <w:t>היות שידועים</w:t>
       </w:r>
-      <w:bookmarkStart w:id="0" w:name="_GoBack"/>
-      <w:bookmarkEnd w:id="0"/>
+      <w:r>
+        <w:t xml:space="preserve"> </w:t>
+      </w:r>
       <w:r>
         <w:rPr>
           <w:rFonts w:hint="cs"/>
@@ -696,76 +708,12 @@
         </w:rPr>
         <w:t>, 6 מתוכן לילה, שעתיים אחרונות בתעריף ללא בונוס.</w:t>
       </w:r>
-    </w:p>
-    <w:p>
-      <w:pPr>
-        <w:pStyle w:val="1"/>
-        <w:rPr>
-          <w:rtl/>
-        </w:rPr>
-      </w:pPr>
-      <w:r>
-        <w:rPr>
-          <w:rFonts w:hint="cs"/>
-          <w:rtl/>
-        </w:rPr>
-        <w:t>בעיות בנתונים שאינן דורשות בירור</w:t>
-      </w:r>
-    </w:p>
-    <w:p>
-      <w:pPr>
-        <w:rPr>
-          <w:rtl/>
-        </w:rPr>
-      </w:pPr>
-      <w:r>
-        <w:rPr>
-          <w:rFonts w:hint="cs"/>
-          <w:rtl/>
-        </w:rPr>
-        <w:t>כאן מצוינות בעיות שנמצאו בנתונים אך הפתרון להן היה יחסית פשוט</w:t>
-      </w:r>
-      <w:r>
-        <w:rPr>
-          <w:rFonts w:hint="cs"/>
-          <w:rtl/>
-        </w:rPr>
-        <w:t xml:space="preserve"> ואין צורך לבצע בירור מולכם</w:t>
-      </w:r>
-      <w:r>
-        <w:rPr>
-          <w:rFonts w:hint="cs"/>
-          <w:rtl/>
-        </w:rPr>
-        <w:t>. בכל זאת</w:t>
-      </w:r>
-      <w:r>
-        <w:rPr>
-          <w:rFonts w:hint="cs"/>
-          <w:rtl/>
-        </w:rPr>
-        <w:t xml:space="preserve"> חשוב לנו להעלות אותן בפניכם</w:t>
-      </w:r>
-      <w:r>
-        <w:rPr>
-          <w:rFonts w:hint="cs"/>
-          <w:rtl/>
-        </w:rPr>
-        <w:t>, למש</w:t>
-      </w:r>
-      <w:r>
-        <w:rPr>
-          <w:rFonts w:hint="cs"/>
-          <w:rtl/>
-        </w:rPr>
-        <w:t>ל למען תהליכי ביקורת פנימית</w:t>
-      </w:r>
-      <w:r>
-        <w:rPr>
-          <w:rFonts w:hint="cs"/>
-          <w:rtl/>
-        </w:rPr>
-        <w:t>.</w:t>
+      <w:r>
+        <w:rPr>
+          <w:rFonts w:hint="cs"/>
+          <w:rtl/>
+        </w:rPr>
+        <w:t xml:space="preserve"> אז 80 אחוז מבונוס הלילה המלא ו-60 אחוז מבונוס הלילה המלא.</w:t>
       </w:r>
     </w:p>
     <w:p>
@@ -781,7 +729,154 @@
           <w:rFonts w:hint="cs"/>
           <w:rtl/>
         </w:rPr>
+        <w:t>האם תעריף מוגבר הוא בנוסף לתעריף הבסיסי או שהוא מחליף אותו? נשאל כי לעיתים תעריף זה לבדו נמוך מהתעריף הבסיסי.</w:t>
+      </w:r>
+    </w:p>
+    <w:p>
+      <w:pPr>
+        <w:pStyle w:val="a5"/>
+        <w:numPr>
+          <w:ilvl w:val="0"/>
+          <w:numId w:val="1"/>
+        </w:numPr>
+        <w:rPr>
+          <w:rtl/>
+        </w:rPr>
+      </w:pPr>
+      <w:r>
+        <w:rPr>
+          <w:rFonts w:hint="cs"/>
+          <w:rtl/>
+        </w:rPr>
+        <w:t xml:space="preserve">כאחוז מרשומות הנסיעות חסרות תאריך התחלה או סיום. כאחוז מתוך אלו חסרים את שניהם. כיצד לשערך את זמני הנסיעה אז? (למען חישוב </w:t>
+      </w:r>
+      <w:proofErr w:type="spellStart"/>
+      <w:r>
+        <w:rPr>
+          <w:rFonts w:hint="cs"/>
+          <w:rtl/>
+        </w:rPr>
+        <w:t>בונוס</w:t>
+      </w:r>
+      <w:bookmarkStart w:id="0" w:name="_GoBack"/>
+      <w:bookmarkEnd w:id="0"/>
+      <w:r>
+        <w:rPr>
+          <w:rFonts w:hint="cs"/>
+          <w:rtl/>
+        </w:rPr>
+        <w:t>י</w:t>
+      </w:r>
+      <w:proofErr w:type="spellEnd"/>
+      <w:r>
+        <w:rPr>
+          <w:rFonts w:hint="cs"/>
+          <w:rtl/>
+        </w:rPr>
+        <w:t xml:space="preserve"> </w:t>
+      </w:r>
+      <w:proofErr w:type="spellStart"/>
+      <w:r>
+        <w:rPr>
+          <w:rFonts w:hint="cs"/>
+          <w:rtl/>
+        </w:rPr>
+        <w:t>הסופ"ש</w:t>
+      </w:r>
+      <w:proofErr w:type="spellEnd"/>
+      <w:r>
+        <w:rPr>
+          <w:rFonts w:hint="cs"/>
+          <w:rtl/>
+        </w:rPr>
+        <w:t xml:space="preserve"> והלילה)</w:t>
+      </w:r>
+    </w:p>
+    <w:p>
+      <w:pPr>
+        <w:pStyle w:val="1"/>
+        <w:rPr>
+          <w:rtl/>
+        </w:rPr>
+      </w:pPr>
+      <w:r>
+        <w:rPr>
+          <w:rFonts w:hint="cs"/>
+          <w:rtl/>
+        </w:rPr>
         <w:lastRenderedPageBreak/>
+        <w:t>בעיות בנתונים שאינן דורשות בירור</w:t>
+      </w:r>
+    </w:p>
+    <w:p>
+      <w:pPr>
+        <w:rPr>
+          <w:rtl/>
+        </w:rPr>
+      </w:pPr>
+      <w:r>
+        <w:rPr>
+          <w:rFonts w:hint="cs"/>
+          <w:rtl/>
+        </w:rPr>
+        <w:t>כאן מצוינות בעיות שנמצאו בנתונים אך הפתרון להן היה יחסית פשוט</w:t>
+      </w:r>
+      <w:r>
+        <w:rPr>
+          <w:rFonts w:hint="cs"/>
+          <w:rtl/>
+        </w:rPr>
+        <w:t xml:space="preserve"> ואין צורך לבצע בירור מולכם</w:t>
+      </w:r>
+      <w:r>
+        <w:rPr>
+          <w:rFonts w:hint="cs"/>
+          <w:rtl/>
+        </w:rPr>
+        <w:t>. בכל זאת</w:t>
+      </w:r>
+      <w:r>
+        <w:rPr>
+          <w:rFonts w:hint="cs"/>
+          <w:rtl/>
+        </w:rPr>
+        <w:t xml:space="preserve"> חשוב לנו להעלות אותן בפניכם</w:t>
+      </w:r>
+      <w:r>
+        <w:rPr>
+          <w:rFonts w:hint="cs"/>
+          <w:rtl/>
+        </w:rPr>
+        <w:t>, למש</w:t>
+      </w:r>
+      <w:r>
+        <w:rPr>
+          <w:rFonts w:hint="cs"/>
+          <w:rtl/>
+        </w:rPr>
+        <w:t>ל למען תהליכי ביקורת פנימית</w:t>
+      </w:r>
+      <w:r>
+        <w:rPr>
+          <w:rFonts w:hint="cs"/>
+          <w:rtl/>
+        </w:rPr>
+        <w:t>.</w:t>
+      </w:r>
+    </w:p>
+    <w:p>
+      <w:pPr>
+        <w:pStyle w:val="a5"/>
+        <w:numPr>
+          <w:ilvl w:val="0"/>
+          <w:numId w:val="1"/>
+        </w:numPr>
+      </w:pPr>
+      <w:r>
+        <w:rPr>
+          <w:rFonts w:hint="cs"/>
+          <w:rtl/>
+        </w:rPr>
         <w:t>בחלק מהטבלאות שסופקו על ידיכם (למשל רשימות הנהגים, הן הוותיקי</w:t>
       </w:r>
       <w:r>
@@ -807,6 +902,13 @@
           <w:rtl/>
         </w:rPr>
         <w:t>. הסרנו אותה כחלק מניקוי הנתונים.</w:t>
+      </w:r>
+      <w:r>
+        <w:rPr>
+          <w:rFonts w:hint="cs"/>
+          <w:rtl/>
+        </w:rPr>
+        <w:t xml:space="preserve"> כמו כן שורה ראשונה ריקה מיותרת בטבלת התעריפים.</w:t>
       </w:r>
     </w:p>
     <w:p>

</xml_diff>